<commit_message>
mistake in the header of the file
</commit_message>
<xml_diff>
--- a/report2.docx
+++ b/report2.docx
@@ -14,33 +14,57 @@
           <w:b/>
           <w:lang w:val="en-US"/>
         </w:rPr>
-        <w:t xml:space="preserve">Report </w:t>
-      </w:r>
+        <w:t>Embedded Systems</w:t>
+      </w:r>
+      <w:r>
+        <w:rPr>
+          <w:lang w:val="en-US"/>
+        </w:rPr>
+        <w:t xml:space="preserve"> </w:t>
+      </w:r>
+    </w:p>
+    <w:p>
+      <w:pPr>
+        <w:jc w:val="center"/>
+        <w:rPr>
+          <w:lang w:val="en-US"/>
+        </w:rPr>
+      </w:pPr>
       <w:r>
         <w:rPr>
           <w:b/>
           <w:lang w:val="en-US"/>
         </w:rPr>
-        <w:t>o</w:t>
-      </w:r>
+        <w:t>Project:</w:t>
+      </w:r>
+      <w:r>
+        <w:rPr>
+          <w:lang w:val="en-US"/>
+        </w:rPr>
+        <w:t xml:space="preserve"> FPGsnAke</w:t>
+      </w:r>
+      <w:bookmarkStart w:id="0" w:name="_GoBack"/>
+      <w:bookmarkEnd w:id="0"/>
+    </w:p>
+    <w:p>
+      <w:pPr>
+        <w:jc w:val="center"/>
+        <w:rPr>
+          <w:lang w:val="en-US"/>
+        </w:rPr>
+      </w:pPr>
       <w:r>
         <w:rPr>
           <w:b/>
           <w:lang w:val="en-US"/>
         </w:rPr>
-        <w:t>n Milestone:</w:t>
-      </w:r>
-      <w:r>
-        <w:rPr>
-          <w:lang w:val="en-US"/>
-        </w:rPr>
-        <w:t xml:space="preserve"> </w:t>
-      </w:r>
-      <w:r>
-        <w:rPr>
-          <w:lang w:val="en-US"/>
-        </w:rPr>
-        <w:t>2</w:t>
+        <w:t>Report on Milestone:</w:t>
+      </w:r>
+      <w:r>
+        <w:rPr>
+          <w:lang w:val="en-US"/>
+        </w:rPr>
+        <w:t xml:space="preserve"> 2</w:t>
       </w:r>
     </w:p>
     <w:p>
@@ -82,52 +106,7 @@
         <w:rPr>
           <w:lang w:val="en-US"/>
         </w:rPr>
-        <w:t xml:space="preserve"> 1</w:t>
-      </w:r>
-      <w:r>
-        <w:rPr>
-          <w:lang w:val="en-US"/>
-        </w:rPr>
-        <w:t>0</w:t>
-      </w:r>
-      <w:r>
-        <w:rPr>
-          <w:lang w:val="en-US"/>
-        </w:rPr>
-        <w:t xml:space="preserve"> / 1</w:t>
-      </w:r>
-      <w:r>
-        <w:rPr>
-          <w:lang w:val="en-US"/>
-        </w:rPr>
-        <w:t>2</w:t>
-      </w:r>
-      <w:r>
-        <w:rPr>
-          <w:lang w:val="en-US"/>
-        </w:rPr>
-        <w:t xml:space="preserve"> / 2017</w:t>
-      </w:r>
-    </w:p>
-    <w:p>
-      <w:pPr>
-        <w:jc w:val="center"/>
-        <w:rPr>
-          <w:lang w:val="en-US"/>
-        </w:rPr>
-      </w:pPr>
-      <w:r>
-        <w:rPr>
-          <w:b/>
-          <w:lang w:val="en-US"/>
-        </w:rPr>
-        <w:t>Project:</w:t>
-      </w:r>
-      <w:r>
-        <w:rPr>
-          <w:lang w:val="en-US"/>
-        </w:rPr>
-        <w:t xml:space="preserve"> FPGsnAke</w:t>
+        <w:t xml:space="preserve"> 10 / 12 / 2017</w:t>
       </w:r>
     </w:p>
     <w:p>
@@ -386,7 +365,6 @@
           <w:b/>
           <w:lang w:val="en-US"/>
         </w:rPr>
-        <w:lastRenderedPageBreak/>
         <w:t>Elaboration on the second milestone’s goals and how they were achieved:</w:t>
       </w:r>
     </w:p>
@@ -713,7 +691,6 @@
         <w:rPr>
           <w:lang w:val="en-US"/>
         </w:rPr>
-        <w:lastRenderedPageBreak/>
         <w:t>Now we are going to go through all the details of each functionality</w:t>
       </w:r>
       <w:r>
@@ -1433,8 +1410,6 @@
           <w:lang w:val="en-US" w:eastAsia="el-GR"/>
         </w:rPr>
       </w:pPr>
-      <w:bookmarkStart w:id="0" w:name="_GoBack"/>
-      <w:bookmarkEnd w:id="0"/>
     </w:p>
     <w:p>
       <w:pPr>

</xml_diff>

<commit_message>
Fixed typos and syntax.
</commit_message>
<xml_diff>
--- a/report2.docx
+++ b/report2.docx
@@ -43,8 +43,6 @@
         </w:rPr>
         <w:t xml:space="preserve"> FPGsnAke</w:t>
       </w:r>
-      <w:bookmarkStart w:id="0" w:name="_GoBack"/>
-      <w:bookmarkEnd w:id="0"/>
     </w:p>
     <w:p>
       <w:pPr>
@@ -176,19 +174,6 @@
           <w:lang w:val="en-US"/>
         </w:rPr>
         <w:t>we studied Verilog (since we only knew VHDL) and created some test code to practice. After learning the basics, we started testing the code that Xilinx provides us with to drive the HDMI output of the FPGA. We implemented our first sprites (using a python script) and added some linear movement on the sprites to test the control we had on the output. Finally, we experimented with counters to enable the triggering of events whenever a set amount of cycles pass (for example the movement of the sprites on screen).</w:t>
-      </w:r>
-    </w:p>
-    <w:p>
-      <w:pPr>
-        <w:rPr>
-          <w:lang w:val="en-US"/>
-        </w:rPr>
-      </w:pPr>
-      <w:r>
-        <w:rPr>
-          <w:lang w:val="en-US"/>
-        </w:rPr>
-        <w:t>All in all, in the first milestone, we got full control of the screen, tested out the movement of object on screen, and created FSMs that acted after a set amount of cycles have passed.</w:t>
       </w:r>
     </w:p>
     <w:p>
@@ -246,7 +231,19 @@
           <w:lang w:val="en-US"/>
         </w:rPr>
         <w:tab/>
-        <w:t>In the third milestone, we have to cover all the remaining aspects of the game which are detecting when the snake bit itself, changing the position of the apple every time it gets eaten, displaying the score on the screen and having a main menu and game over screen.</w:t>
+        <w:t xml:space="preserve">In the third milestone, we have to cover all the remaining aspects of the game which are detecting when the snake bit itself, changing the position of the apple every time it gets eaten, displaying the score on the screen and having a main menu and </w:t>
+      </w:r>
+      <w:r>
+        <w:rPr>
+          <w:lang w:val="en-US"/>
+        </w:rPr>
+        <w:t xml:space="preserve">a </w:t>
+      </w:r>
+      <w:r>
+        <w:rPr>
+          <w:lang w:val="en-US"/>
+        </w:rPr>
+        <w:t>game over screen.</w:t>
       </w:r>
     </w:p>
     <w:p>
@@ -365,6 +362,7 @@
           <w:b/>
           <w:lang w:val="en-US"/>
         </w:rPr>
+        <w:lastRenderedPageBreak/>
         <w:t>Elaboration on the second milestone’s goals and how they were achieved:</w:t>
       </w:r>
     </w:p>
@@ -379,7 +377,19 @@
           <w:lang w:val="en-US"/>
         </w:rPr>
         <w:tab/>
-        <w:t>First, we are going to take a look at a block diagram that describes the basic idea under the circuit thus far.</w:t>
+        <w:t xml:space="preserve">First, we are going to take a look at a block diagram that describes the basic idea </w:t>
+      </w:r>
+      <w:r>
+        <w:rPr>
+          <w:lang w:val="en-US"/>
+        </w:rPr>
+        <w:t>of</w:t>
+      </w:r>
+      <w:r>
+        <w:rPr>
+          <w:lang w:val="en-US"/>
+        </w:rPr>
+        <w:t xml:space="preserve"> the circuit thus far.</w:t>
       </w:r>
     </w:p>
     <w:p>
@@ -494,6 +504,22 @@
         </w:rPr>
         <w:t>Then, we have the Top-Level module which communicates with all the other components and most importantly the components that do all the work for the HDMI protocol. The top-level module talks with our game component by exchanging messages in the form of (X, Y) coordinates and (R, G, B) values.</w:t>
       </w:r>
+    </w:p>
+    <w:p>
+      <w:pPr>
+        <w:ind w:firstLine="720"/>
+        <w:rPr>
+          <w:lang w:val="en-US"/>
+        </w:rPr>
+      </w:pPr>
+      <w:r>
+        <w:rPr>
+          <w:lang w:val="en-US"/>
+        </w:rPr>
+        <w:t>The game component handles has all the logic required to handle it’s inputs, the movement of the objects on the screen, the collision detection e.t.c.</w:t>
+      </w:r>
+      <w:bookmarkStart w:id="0" w:name="_GoBack"/>
+      <w:bookmarkEnd w:id="0"/>
     </w:p>
     <w:p>
       <w:pPr>

</xml_diff>